<commit_message>
updated with "INSTALLING A PAC WEB SERVICE"
</commit_message>
<xml_diff>
--- a/doc/Pacific Masters Web Services.docx
+++ b/doc/Pacific Masters Web Services.docx
@@ -15,7 +15,15 @@
         <w:jc w:val="center"/>
       </w:pPr>
       <w:r>
-        <w:t>December 21, 2019</w:t>
+        <w:t>December 2</w:t>
+      </w:r>
+      <w:r>
+        <w:t>2</w:t>
+      </w:r>
+      <w:bookmarkStart w:id="0" w:name="_GoBack"/>
+      <w:bookmarkEnd w:id="0"/>
+      <w:r>
+        <w:t>, 2019</w:t>
       </w:r>
     </w:p>
     <w:p>
@@ -1048,8 +1056,294 @@
       </w:r>
     </w:p>
     <w:p>
-      <w:bookmarkStart w:id="0" w:name="_GoBack"/>
-      <w:bookmarkEnd w:id="0"/>
+      <w:pPr>
+        <w:pStyle w:val="Heading1"/>
+      </w:pPr>
+      <w:r>
+        <w:t>Installing</w:t>
+      </w:r>
+      <w:r>
+        <w:t xml:space="preserve"> a PAC Web Service</w:t>
+      </w:r>
+    </w:p>
+    <w:p>
+      <w:r>
+        <w:t xml:space="preserve">At the time of this writing this is how I install </w:t>
+      </w:r>
+      <w:r>
+        <w:t xml:space="preserve">the </w:t>
+      </w:r>
+      <w:proofErr w:type="spellStart"/>
+      <w:r>
+        <w:t>GetRecords</w:t>
+      </w:r>
+      <w:proofErr w:type="spellEnd"/>
+      <w:r>
+        <w:t xml:space="preserve"> web services on the dev machine.  Same idea for the production machine.</w:t>
+      </w:r>
+    </w:p>
+    <w:p>
+      <w:pPr>
+        <w:pStyle w:val="ListParagraph"/>
+        <w:numPr>
+          <w:ilvl w:val="0"/>
+          <w:numId w:val="2"/>
+        </w:numPr>
+      </w:pPr>
+      <w:proofErr w:type="spellStart"/>
+      <w:r>
+        <w:t>ssh</w:t>
+      </w:r>
+      <w:proofErr w:type="spellEnd"/>
+      <w:r>
+        <w:t xml:space="preserve"> to the dev platform, then change directory to ~/Automation</w:t>
+      </w:r>
+    </w:p>
+    <w:p>
+      <w:pPr>
+        <w:pStyle w:val="ListParagraph"/>
+        <w:numPr>
+          <w:ilvl w:val="0"/>
+          <w:numId w:val="2"/>
+        </w:numPr>
+      </w:pPr>
+      <w:r>
+        <w:t xml:space="preserve">If a </w:t>
+      </w:r>
+      <w:proofErr w:type="spellStart"/>
+      <w:r>
+        <w:t>PacWebService</w:t>
+      </w:r>
+      <w:proofErr w:type="spellEnd"/>
+      <w:r>
+        <w:t xml:space="preserve"> subdirectory </w:t>
+      </w:r>
+      <w:r>
+        <w:t>DOES NOT exist</w:t>
+      </w:r>
+      <w:r>
+        <w:t>:</w:t>
+      </w:r>
+    </w:p>
+    <w:p>
+      <w:pPr>
+        <w:pStyle w:val="ListParagraph"/>
+        <w:numPr>
+          <w:ilvl w:val="1"/>
+          <w:numId w:val="2"/>
+        </w:numPr>
+        <w:spacing w:line="240" w:lineRule="auto"/>
+      </w:pPr>
+      <w:r>
+        <w:t xml:space="preserve">git clone </w:t>
+      </w:r>
+      <w:hyperlink r:id="rId9" w:history="1">
+        <w:r>
+          <w:rPr>
+            <w:rStyle w:val="Hyperlink"/>
+          </w:rPr>
+          <w:t>https://github.com/bobup/PACWebService</w:t>
+        </w:r>
+      </w:hyperlink>
+    </w:p>
+    <w:p>
+      <w:pPr>
+        <w:spacing w:line="240" w:lineRule="auto"/>
+        <w:ind w:left="720"/>
+      </w:pPr>
+      <w:r>
+        <w:t>or</w:t>
+      </w:r>
+      <w:r>
+        <w:t>, if it does exist (assume it is already a local git repository):</w:t>
+      </w:r>
+    </w:p>
+    <w:p>
+      <w:pPr>
+        <w:pStyle w:val="ListParagraph"/>
+        <w:numPr>
+          <w:ilvl w:val="1"/>
+          <w:numId w:val="2"/>
+        </w:numPr>
+        <w:spacing w:line="240" w:lineRule="auto"/>
+      </w:pPr>
+      <w:r>
+        <w:lastRenderedPageBreak/>
+        <w:t xml:space="preserve">cd </w:t>
+      </w:r>
+      <w:proofErr w:type="spellStart"/>
+      <w:r>
+        <w:t>PacWebService</w:t>
+      </w:r>
+      <w:proofErr w:type="spellEnd"/>
+      <w:r>
+        <w:t>; git pull</w:t>
+      </w:r>
+      <w:r>
+        <w:t>; cd</w:t>
+      </w:r>
+      <w:proofErr w:type="gramStart"/>
+      <w:r>
+        <w:t xml:space="preserve"> ..</w:t>
+      </w:r>
+      <w:proofErr w:type="gramEnd"/>
+    </w:p>
+    <w:p>
+      <w:pPr>
+        <w:pStyle w:val="ListParagraph"/>
+        <w:numPr>
+          <w:ilvl w:val="0"/>
+          <w:numId w:val="2"/>
+        </w:numPr>
+        <w:spacing w:line="240" w:lineRule="auto"/>
+      </w:pPr>
+      <w:r>
+        <w:t>We will install the PHP version of the service:</w:t>
+      </w:r>
+    </w:p>
+    <w:p>
+      <w:pPr>
+        <w:pStyle w:val="ListParagraph"/>
+        <w:numPr>
+          <w:ilvl w:val="1"/>
+          <w:numId w:val="2"/>
+        </w:numPr>
+        <w:spacing w:line="240" w:lineRule="auto"/>
+      </w:pPr>
+      <w:r>
+        <w:t xml:space="preserve">cd </w:t>
+      </w:r>
+      <w:proofErr w:type="spellStart"/>
+      <w:r>
+        <w:t>PacWebService</w:t>
+      </w:r>
+      <w:proofErr w:type="spellEnd"/>
+      <w:r>
+        <w:t>/Service/PHP</w:t>
+      </w:r>
+    </w:p>
+    <w:p>
+      <w:pPr>
+        <w:pStyle w:val="ListParagraph"/>
+        <w:numPr>
+          <w:ilvl w:val="1"/>
+          <w:numId w:val="2"/>
+        </w:numPr>
+        <w:spacing w:after="0" w:line="240" w:lineRule="auto"/>
+      </w:pPr>
+      <w:r>
+        <w:t xml:space="preserve">cp -R </w:t>
+      </w:r>
+      <w:proofErr w:type="spellStart"/>
+      <w:r>
+        <w:t>PACRecords</w:t>
+      </w:r>
+      <w:proofErr w:type="spellEnd"/>
+      <w:r>
+        <w:t>/*   ~/</w:t>
+      </w:r>
+      <w:proofErr w:type="spellStart"/>
+      <w:r>
+        <w:t>public_html</w:t>
+      </w:r>
+      <w:proofErr w:type="spellEnd"/>
+      <w:r>
+        <w:t>/pacmdev.org/</w:t>
+      </w:r>
+      <w:proofErr w:type="spellStart"/>
+      <w:r>
+        <w:t>api</w:t>
+      </w:r>
+      <w:proofErr w:type="spellEnd"/>
+      <w:r>
+        <w:t>/</w:t>
+      </w:r>
+      <w:proofErr w:type="spellStart"/>
+      <w:r>
+        <w:t>pacrecords</w:t>
+      </w:r>
+      <w:proofErr w:type="spellEnd"/>
+      <w:r>
+        <w:t>/</w:t>
+      </w:r>
+    </w:p>
+    <w:p>
+      <w:pPr>
+        <w:spacing w:after="0" w:line="240" w:lineRule="auto"/>
+        <w:ind w:left="1627"/>
+      </w:pPr>
+      <w:r>
+        <w:t xml:space="preserve">Note: if the </w:t>
+      </w:r>
+      <w:proofErr w:type="spellStart"/>
+      <w:r>
+        <w:t>pacrecords</w:t>
+      </w:r>
+      <w:proofErr w:type="spellEnd"/>
+      <w:r>
+        <w:t>/ directory doesn’t exist then create it.</w:t>
+      </w:r>
+    </w:p>
+    <w:p>
+      <w:pPr>
+        <w:pStyle w:val="ListParagraph"/>
+        <w:numPr>
+          <w:ilvl w:val="1"/>
+          <w:numId w:val="2"/>
+        </w:numPr>
+        <w:spacing w:after="0" w:line="240" w:lineRule="auto"/>
+      </w:pPr>
+      <w:r>
+        <w:t>Test it by using your browser to hit the service:</w:t>
+      </w:r>
+    </w:p>
+    <w:p>
+      <w:pPr>
+        <w:spacing w:after="0" w:line="240" w:lineRule="auto"/>
+        <w:ind w:left="2160"/>
+      </w:pPr>
+      <w:hyperlink r:id="rId10" w:history="1">
+        <w:r>
+          <w:rPr>
+            <w:rStyle w:val="Hyperlink"/>
+          </w:rPr>
+          <w:t>https://pacmdev.org/api/pacrecords/GetRecords.php?LCM</w:t>
+        </w:r>
+      </w:hyperlink>
+    </w:p>
+    <w:p>
+      <w:pPr>
+        <w:spacing w:after="0" w:line="240" w:lineRule="auto"/>
+        <w:ind w:left="1440"/>
+      </w:pPr>
+      <w:r>
+        <w:t>You should see the JSON result.</w:t>
+      </w:r>
+    </w:p>
+    <w:p>
+      <w:pPr>
+        <w:pStyle w:val="ListParagraph"/>
+        <w:numPr>
+          <w:ilvl w:val="0"/>
+          <w:numId w:val="2"/>
+        </w:numPr>
+        <w:spacing w:line="240" w:lineRule="auto"/>
+      </w:pPr>
+      <w:r>
+        <w:t>The client side of the service can remain where it is as long as the client user (e.g. the AGSOTY code) looks for it in the correct place (which it does at this time.)</w:t>
+      </w:r>
+    </w:p>
+    <w:p>
+      <w:pPr>
+        <w:spacing w:line="240" w:lineRule="auto"/>
+        <w:ind w:left="720"/>
+      </w:pPr>
+    </w:p>
+    <w:p>
+      <w:pPr>
+        <w:spacing w:line="240" w:lineRule="auto"/>
+        <w:ind w:left="720"/>
+      </w:pPr>
     </w:p>
     <w:sectPr>
       <w:pgSz w:w="12240" w:h="15840"/>
@@ -1064,6 +1358,178 @@
 <file path=word/numbering.xml><?xml version="1.0" encoding="utf-8"?>
 <w:numbering xmlns:wpc="http://schemas.microsoft.com/office/word/2010/wordprocessingCanvas" xmlns:cx="http://schemas.microsoft.com/office/drawing/2014/chartex" xmlns:cx1="http://schemas.microsoft.com/office/drawing/2015/9/8/chartex" xmlns:cx2="http://schemas.microsoft.com/office/drawing/2015/10/21/chartex" xmlns:cx3="http://schemas.microsoft.com/office/drawing/2016/5/9/chartex" xmlns:cx4="http://schemas.microsoft.com/office/drawing/2016/5/10/chartex" xmlns:cx5="http://schemas.microsoft.com/office/drawing/2016/5/11/chartex" xmlns:cx6="http://schemas.microsoft.com/office/drawing/2016/5/12/chartex" xmlns:cx7="http://schemas.microsoft.com/office/drawing/2016/5/13/chartex" xmlns:cx8="http://schemas.microsoft.com/office/drawing/2016/5/14/chartex" xmlns:mc="http://schemas.openxmlformats.org/markup-compatibility/2006" xmlns:aink="http://schemas.microsoft.com/office/drawing/2016/ink" xmlns:am3d="http://schemas.microsoft.com/office/drawing/2017/model3d" xmlns:o="urn:schemas-microsoft-com:office:office" xmlns:r="http://schemas.openxmlformats.org/officeDocument/2006/relationships" xmlns:m="http://schemas.openxmlformats.org/officeDocument/2006/math" xmlns:v="urn:schemas-microsoft-com:vml" xmlns:wp14="http://schemas.microsoft.com/office/word/2010/wordprocessingDrawing" xmlns:wp="http://schemas.openxmlformats.org/drawingml/2006/wordprocessingDrawing" xmlns:w10="urn:schemas-microsoft-com:office:word" xmlns:w="http://schemas.openxmlformats.org/wordprocessingml/2006/main" xmlns:w14="http://schemas.microsoft.com/office/word/2010/wordml" xmlns:w15="http://schemas.microsoft.com/office/word/2012/wordml" xmlns:w16cid="http://schemas.microsoft.com/office/word/2016/wordml/cid" xmlns:w16se="http://schemas.microsoft.com/office/word/2015/wordml/symex" xmlns:wpg="http://schemas.microsoft.com/office/word/2010/wordprocessingGroup" xmlns:wpi="http://schemas.microsoft.com/office/word/2010/wordprocessingInk" xmlns:wne="http://schemas.microsoft.com/office/word/2006/wordml" xmlns:wps="http://schemas.microsoft.com/office/word/2010/wordprocessingShape" mc:Ignorable="w14 w15 w16se w16cid wp14">
   <w:abstractNum w:abstractNumId="0" w15:restartNumberingAfterBreak="0">
+    <w:nsid w:val="12E641BA"/>
+    <w:multiLevelType w:val="hybridMultilevel"/>
+    <w:tmpl w:val="C7DA9FD8"/>
+    <w:lvl w:ilvl="0" w:tplc="04090019">
+      <w:start w:val="1"/>
+      <w:numFmt w:val="lowerLetter"/>
+      <w:lvlText w:val="%1."/>
+      <w:lvlJc w:val="left"/>
+      <w:pPr>
+        <w:ind w:left="1440" w:hanging="360"/>
+      </w:pPr>
+    </w:lvl>
+    <w:lvl w:ilvl="1" w:tplc="04090019" w:tentative="1">
+      <w:start w:val="1"/>
+      <w:numFmt w:val="lowerLetter"/>
+      <w:lvlText w:val="%2."/>
+      <w:lvlJc w:val="left"/>
+      <w:pPr>
+        <w:ind w:left="2160" w:hanging="360"/>
+      </w:pPr>
+    </w:lvl>
+    <w:lvl w:ilvl="2" w:tplc="0409001B" w:tentative="1">
+      <w:start w:val="1"/>
+      <w:numFmt w:val="lowerRoman"/>
+      <w:lvlText w:val="%3."/>
+      <w:lvlJc w:val="right"/>
+      <w:pPr>
+        <w:ind w:left="2880" w:hanging="180"/>
+      </w:pPr>
+    </w:lvl>
+    <w:lvl w:ilvl="3" w:tplc="0409000F" w:tentative="1">
+      <w:start w:val="1"/>
+      <w:numFmt w:val="decimal"/>
+      <w:lvlText w:val="%4."/>
+      <w:lvlJc w:val="left"/>
+      <w:pPr>
+        <w:ind w:left="3600" w:hanging="360"/>
+      </w:pPr>
+    </w:lvl>
+    <w:lvl w:ilvl="4" w:tplc="04090019" w:tentative="1">
+      <w:start w:val="1"/>
+      <w:numFmt w:val="lowerLetter"/>
+      <w:lvlText w:val="%5."/>
+      <w:lvlJc w:val="left"/>
+      <w:pPr>
+        <w:ind w:left="4320" w:hanging="360"/>
+      </w:pPr>
+    </w:lvl>
+    <w:lvl w:ilvl="5" w:tplc="0409001B" w:tentative="1">
+      <w:start w:val="1"/>
+      <w:numFmt w:val="lowerRoman"/>
+      <w:lvlText w:val="%6."/>
+      <w:lvlJc w:val="right"/>
+      <w:pPr>
+        <w:ind w:left="5040" w:hanging="180"/>
+      </w:pPr>
+    </w:lvl>
+    <w:lvl w:ilvl="6" w:tplc="0409000F" w:tentative="1">
+      <w:start w:val="1"/>
+      <w:numFmt w:val="decimal"/>
+      <w:lvlText w:val="%7."/>
+      <w:lvlJc w:val="left"/>
+      <w:pPr>
+        <w:ind w:left="5760" w:hanging="360"/>
+      </w:pPr>
+    </w:lvl>
+    <w:lvl w:ilvl="7" w:tplc="04090019" w:tentative="1">
+      <w:start w:val="1"/>
+      <w:numFmt w:val="lowerLetter"/>
+      <w:lvlText w:val="%8."/>
+      <w:lvlJc w:val="left"/>
+      <w:pPr>
+        <w:ind w:left="6480" w:hanging="360"/>
+      </w:pPr>
+    </w:lvl>
+    <w:lvl w:ilvl="8" w:tplc="0409001B" w:tentative="1">
+      <w:start w:val="1"/>
+      <w:numFmt w:val="lowerRoman"/>
+      <w:lvlText w:val="%9."/>
+      <w:lvlJc w:val="right"/>
+      <w:pPr>
+        <w:ind w:left="7200" w:hanging="180"/>
+      </w:pPr>
+    </w:lvl>
+  </w:abstractNum>
+  <w:abstractNum w:abstractNumId="1" w15:restartNumberingAfterBreak="0">
+    <w:nsid w:val="4A724399"/>
+    <w:multiLevelType w:val="hybridMultilevel"/>
+    <w:tmpl w:val="A8B22582"/>
+    <w:lvl w:ilvl="0" w:tplc="0409000F">
+      <w:start w:val="1"/>
+      <w:numFmt w:val="decimal"/>
+      <w:lvlText w:val="%1."/>
+      <w:lvlJc w:val="left"/>
+      <w:pPr>
+        <w:ind w:left="720" w:hanging="360"/>
+      </w:pPr>
+    </w:lvl>
+    <w:lvl w:ilvl="1" w:tplc="04090019">
+      <w:start w:val="1"/>
+      <w:numFmt w:val="lowerLetter"/>
+      <w:lvlText w:val="%2."/>
+      <w:lvlJc w:val="left"/>
+      <w:pPr>
+        <w:ind w:left="1440" w:hanging="360"/>
+      </w:pPr>
+    </w:lvl>
+    <w:lvl w:ilvl="2" w:tplc="0409001B">
+      <w:start w:val="1"/>
+      <w:numFmt w:val="lowerRoman"/>
+      <w:lvlText w:val="%3."/>
+      <w:lvlJc w:val="right"/>
+      <w:pPr>
+        <w:ind w:left="2160" w:hanging="180"/>
+      </w:pPr>
+    </w:lvl>
+    <w:lvl w:ilvl="3" w:tplc="0409000F" w:tentative="1">
+      <w:start w:val="1"/>
+      <w:numFmt w:val="decimal"/>
+      <w:lvlText w:val="%4."/>
+      <w:lvlJc w:val="left"/>
+      <w:pPr>
+        <w:ind w:left="2880" w:hanging="360"/>
+      </w:pPr>
+    </w:lvl>
+    <w:lvl w:ilvl="4" w:tplc="04090019" w:tentative="1">
+      <w:start w:val="1"/>
+      <w:numFmt w:val="lowerLetter"/>
+      <w:lvlText w:val="%5."/>
+      <w:lvlJc w:val="left"/>
+      <w:pPr>
+        <w:ind w:left="3600" w:hanging="360"/>
+      </w:pPr>
+    </w:lvl>
+    <w:lvl w:ilvl="5" w:tplc="0409001B" w:tentative="1">
+      <w:start w:val="1"/>
+      <w:numFmt w:val="lowerRoman"/>
+      <w:lvlText w:val="%6."/>
+      <w:lvlJc w:val="right"/>
+      <w:pPr>
+        <w:ind w:left="4320" w:hanging="180"/>
+      </w:pPr>
+    </w:lvl>
+    <w:lvl w:ilvl="6" w:tplc="0409000F" w:tentative="1">
+      <w:start w:val="1"/>
+      <w:numFmt w:val="decimal"/>
+      <w:lvlText w:val="%7."/>
+      <w:lvlJc w:val="left"/>
+      <w:pPr>
+        <w:ind w:left="5040" w:hanging="360"/>
+      </w:pPr>
+    </w:lvl>
+    <w:lvl w:ilvl="7" w:tplc="04090019" w:tentative="1">
+      <w:start w:val="1"/>
+      <w:numFmt w:val="lowerLetter"/>
+      <w:lvlText w:val="%8."/>
+      <w:lvlJc w:val="left"/>
+      <w:pPr>
+        <w:ind w:left="5760" w:hanging="360"/>
+      </w:pPr>
+    </w:lvl>
+    <w:lvl w:ilvl="8" w:tplc="0409001B" w:tentative="1">
+      <w:start w:val="1"/>
+      <w:numFmt w:val="lowerRoman"/>
+      <w:lvlText w:val="%9."/>
+      <w:lvlJc w:val="right"/>
+      <w:pPr>
+        <w:ind w:left="6480" w:hanging="180"/>
+      </w:pPr>
+    </w:lvl>
+  </w:abstractNum>
+  <w:abstractNum w:abstractNumId="2" w15:restartNumberingAfterBreak="0">
     <w:nsid w:val="67671CDF"/>
     <w:multiLevelType w:val="hybridMultilevel"/>
     <w:tmpl w:val="5DC84890"/>
@@ -1177,6 +1643,12 @@
     </w:lvl>
   </w:abstractNum>
   <w:num w:numId="1">
+    <w:abstractNumId w:val="2"/>
+  </w:num>
+  <w:num w:numId="2">
+    <w:abstractNumId w:val="1"/>
+  </w:num>
+  <w:num w:numId="3">
     <w:abstractNumId w:val="0"/>
   </w:num>
 </w:numbering>
@@ -1780,7 +2252,6 @@
   <w:style w:type="character" w:default="1" w:styleId="DefaultParagraphFont">
     <w:name w:val="Default Paragraph Font"/>
     <w:uiPriority w:val="1"/>
-    <w:semiHidden/>
     <w:unhideWhenUsed/>
   </w:style>
   <w:style w:type="table" w:default="1" w:styleId="TableNormal">
@@ -2526,7 +2997,7 @@
 </file>
 
 <file path=customXml/itemProps1.xml><?xml version="1.0" encoding="utf-8"?>
-<ds:datastoreItem xmlns:ds="http://schemas.openxmlformats.org/officeDocument/2006/customXml" ds:itemID="{063DEE2A-7725-7248-97D4-3BD1D9A38F49}">
+<ds:datastoreItem xmlns:ds="http://schemas.openxmlformats.org/officeDocument/2006/customXml" ds:itemID="{04269671-F493-2448-BE1C-7EA2C7159D1A}">
   <ds:schemaRefs>
     <ds:schemaRef ds:uri="http://schemas.openxmlformats.org/officeDocument/2006/bibliography"/>
   </ds:schemaRefs>

</xml_diff>